<commit_message>
Released validation files for v1.0.1
</commit_message>
<xml_diff>
--- a/Specifications/A-NZ_SelfBilling_Extension_v1.0.1.docx
+++ b/Specifications/A-NZ_SelfBilling_Extension_v1.0.1.docx
@@ -90,33 +90,15 @@
         <w:rPr>
           <w:b/>
         </w:rPr>
-        <w:t>Version</w:t>
-      </w:r>
+        <w:t>Version 1.0.1</w:t>
+      </w:r>
+    </w:p>
+    <w:p>
       <w:r>
         <w:rPr>
           <w:b/>
         </w:rPr>
-        <w:t>:</w:t>
-      </w:r>
-      <w:r>
-        <w:rPr>
-          <w:b/>
-        </w:rPr>
-        <w:t xml:space="preserve"> </w:t>
-      </w:r>
-      <w:r>
-        <w:t>1.0.1</w:t>
-      </w:r>
-    </w:p>
-    <w:p>
-      <w:r>
-        <w:rPr>
-          <w:b/>
-        </w:rPr>
-        <w:t xml:space="preserve">Date released: </w:t>
-      </w:r>
-      <w:r>
-        <w:t>15 November 2019</w:t>
+        <w:t>Date released: 15 November 2019</w:t>
       </w:r>
     </w:p>
     <w:p>
@@ -134,6 +116,7 @@
         </w:rPr>
       </w:pPr>
       <w:bookmarkStart w:id="0" w:name="_Toc19888230"/>
+      <w:bookmarkStart w:id="1" w:name="_Toc25135267"/>
       <w:r>
         <w:rPr>
           <w:rFonts w:eastAsia="Arial"/>
@@ -142,6 +125,7 @@
         <w:t>Version Control</w:t>
       </w:r>
       <w:bookmarkEnd w:id="0"/>
+      <w:bookmarkEnd w:id="1"/>
     </w:p>
     <w:tbl>
       <w:tblPr>
@@ -360,21 +344,7 @@
                 <w:rFonts w:eastAsia="Arial"/>
                 <w:color w:val="000000"/>
               </w:rPr>
-              <w:t>1</w:t>
-            </w:r>
-            <w:r>
-              <w:rPr>
-                <w:rFonts w:eastAsia="Arial"/>
-                <w:color w:val="000000"/>
-              </w:rPr>
-              <w:t>5</w:t>
-            </w:r>
-            <w:r>
-              <w:rPr>
-                <w:rFonts w:eastAsia="Arial"/>
-                <w:color w:val="000000"/>
-              </w:rPr>
-              <w:t xml:space="preserve"> November</w:t>
+              <w:t>11 November</w:t>
             </w:r>
             <w:r>
               <w:rPr>
@@ -391,8 +361,13 @@
           </w:tcPr>
           <w:p>
             <w:pPr>
+              <w:pStyle w:val="ListParagraph"/>
+              <w:numPr>
+                <w:ilvl w:val="0"/>
+                <w:numId w:val="6"/>
+              </w:numPr>
               <w:spacing w:before="120" w:line="240" w:lineRule="atLeast"/>
-              <w:ind w:left="227" w:right="227"/>
+              <w:ind w:right="227"/>
               <w:rPr>
                 <w:rFonts w:eastAsia="Arial"/>
                 <w:color w:val="000000"/>
@@ -404,6 +379,64 @@
                 <w:color w:val="000000"/>
               </w:rPr>
               <w:t>Customisation ID value has been confirmed.</w:t>
+            </w:r>
+          </w:p>
+          <w:p>
+            <w:pPr>
+              <w:pStyle w:val="ListParagraph"/>
+              <w:numPr>
+                <w:ilvl w:val="0"/>
+                <w:numId w:val="6"/>
+              </w:numPr>
+              <w:spacing w:before="120" w:line="240" w:lineRule="atLeast"/>
+              <w:ind w:right="227"/>
+              <w:rPr>
+                <w:rFonts w:eastAsia="Arial"/>
+                <w:color w:val="000000"/>
+              </w:rPr>
+            </w:pPr>
+            <w:r>
+              <w:rPr>
+                <w:rFonts w:eastAsia="Arial"/>
+                <w:color w:val="000000"/>
+              </w:rPr>
+              <w:t>Removal of AUNZ-R-007 and AUNZ-R-008.</w:t>
+            </w:r>
+          </w:p>
+          <w:p>
+            <w:pPr>
+              <w:pStyle w:val="ListParagraph"/>
+              <w:numPr>
+                <w:ilvl w:val="0"/>
+                <w:numId w:val="6"/>
+              </w:numPr>
+              <w:spacing w:before="120" w:line="240" w:lineRule="atLeast"/>
+              <w:ind w:right="227"/>
+              <w:rPr>
+                <w:rFonts w:eastAsia="Arial"/>
+                <w:color w:val="000000"/>
+              </w:rPr>
+            </w:pPr>
+            <w:r>
+              <w:rPr>
+                <w:rFonts w:eastAsia="Arial"/>
+                <w:color w:val="000000"/>
+              </w:rPr>
+              <w:t>Reference to the A-NZ Invoice Specification v1.0.1</w:t>
+            </w:r>
+            <w:r>
+              <w:rPr>
+                <w:rFonts w:eastAsia="Arial"/>
+                <w:color w:val="000000"/>
+              </w:rPr>
+              <w:t xml:space="preserve"> (which incorporated BIS 3.0 November 2019 release, v3.0.5)</w:t>
+            </w:r>
+            <w:r>
+              <w:rPr>
+                <w:rFonts w:eastAsia="Arial"/>
+                <w:color w:val="000000"/>
+              </w:rPr>
+              <w:t xml:space="preserve">. </w:t>
             </w:r>
           </w:p>
           <w:p>
@@ -415,27 +448,6 @@
                 <w:color w:val="000000"/>
               </w:rPr>
             </w:pPr>
-            <w:r>
-              <w:rPr>
-                <w:rFonts w:eastAsia="Arial"/>
-                <w:color w:val="000000"/>
-              </w:rPr>
-              <w:t>Reference to the A-NZ Invoice Specification v1.0.1</w:t>
-            </w:r>
-            <w:r>
-              <w:rPr>
-                <w:rFonts w:eastAsia="Arial"/>
-                <w:color w:val="000000"/>
-              </w:rPr>
-              <w:t xml:space="preserve"> (which incorporated BIS 3.0 November 2019 release, v3.0.5)</w:t>
-            </w:r>
-            <w:r>
-              <w:rPr>
-                <w:rFonts w:eastAsia="Arial"/>
-                <w:color w:val="000000"/>
-              </w:rPr>
-              <w:t xml:space="preserve">. </w:t>
-            </w:r>
           </w:p>
         </w:tc>
       </w:tr>
@@ -446,6 +458,7 @@
         <w:br w:type="page"/>
       </w:r>
     </w:p>
+    <w:bookmarkStart w:id="2" w:name="_Toc25135268" w:displacedByCustomXml="next"/>
     <w:sdt>
       <w:sdtPr>
         <w:rPr>
@@ -479,6 +492,7 @@
           <w:r>
             <w:t>Table of Contents</w:t>
           </w:r>
+          <w:bookmarkEnd w:id="2"/>
         </w:p>
         <w:p>
           <w:pPr>
@@ -510,13 +524,14 @@
             </w:rPr>
             <w:fldChar w:fldCharType="separate"/>
           </w:r>
-          <w:hyperlink w:anchor="_Toc21438518" w:history="1">
+          <w:hyperlink w:anchor="_Toc25135267" w:history="1">
             <w:r>
               <w:rPr>
                 <w:rStyle w:val="Hyperlink"/>
-                <w:noProof/>
-              </w:rPr>
-              <w:t>1. Introduction</w:t>
+                <w:rFonts w:eastAsia="Arial"/>
+                <w:noProof/>
+              </w:rPr>
+              <w:t>Version Control</w:t>
             </w:r>
             <w:r>
               <w:rPr>
@@ -537,7 +552,7 @@
                 <w:noProof/>
                 <w:webHidden/>
               </w:rPr>
-              <w:instrText xml:space="preserve"> PAGEREF _Toc21438518 \h </w:instrText>
+              <w:instrText xml:space="preserve"> PAGEREF _Toc25135267 \h </w:instrText>
             </w:r>
             <w:r>
               <w:rPr>
@@ -557,7 +572,7 @@
                 <w:noProof/>
                 <w:webHidden/>
               </w:rPr>
-              <w:t>4</w:t>
+              <w:t>2</w:t>
             </w:r>
             <w:r>
               <w:rPr>
@@ -580,12 +595,152 @@
               <w:lang w:eastAsia="en-AU"/>
             </w:rPr>
           </w:pPr>
-          <w:hyperlink w:anchor="_Toc21438519" w:history="1">
+          <w:hyperlink w:anchor="_Toc25135268" w:history="1">
             <w:r>
               <w:rPr>
                 <w:rStyle w:val="Hyperlink"/>
                 <w:noProof/>
               </w:rPr>
+              <w:t>Table of Contents</w:t>
+            </w:r>
+            <w:r>
+              <w:rPr>
+                <w:noProof/>
+                <w:webHidden/>
+              </w:rPr>
+              <w:tab/>
+            </w:r>
+            <w:r>
+              <w:rPr>
+                <w:noProof/>
+                <w:webHidden/>
+              </w:rPr>
+              <w:fldChar w:fldCharType="begin"/>
+            </w:r>
+            <w:r>
+              <w:rPr>
+                <w:noProof/>
+                <w:webHidden/>
+              </w:rPr>
+              <w:instrText xml:space="preserve"> PAGEREF _Toc25135268 \h </w:instrText>
+            </w:r>
+            <w:r>
+              <w:rPr>
+                <w:noProof/>
+                <w:webHidden/>
+              </w:rPr>
+            </w:r>
+            <w:r>
+              <w:rPr>
+                <w:noProof/>
+                <w:webHidden/>
+              </w:rPr>
+              <w:fldChar w:fldCharType="separate"/>
+            </w:r>
+            <w:r>
+              <w:rPr>
+                <w:noProof/>
+                <w:webHidden/>
+              </w:rPr>
+              <w:t>3</w:t>
+            </w:r>
+            <w:r>
+              <w:rPr>
+                <w:noProof/>
+                <w:webHidden/>
+              </w:rPr>
+              <w:fldChar w:fldCharType="end"/>
+            </w:r>
+          </w:hyperlink>
+        </w:p>
+        <w:p>
+          <w:pPr>
+            <w:pStyle w:val="TOC1"/>
+            <w:tabs>
+              <w:tab w:val="right" w:leader="dot" w:pos="9016"/>
+            </w:tabs>
+            <w:rPr>
+              <w:rFonts w:asciiTheme="minorHAnsi" w:eastAsiaTheme="minorEastAsia" w:hAnsiTheme="minorHAnsi"/>
+              <w:noProof/>
+              <w:lang w:eastAsia="en-AU"/>
+            </w:rPr>
+          </w:pPr>
+          <w:hyperlink w:anchor="_Toc25135269" w:history="1">
+            <w:r>
+              <w:rPr>
+                <w:rStyle w:val="Hyperlink"/>
+                <w:noProof/>
+              </w:rPr>
+              <w:t>1. Introduction</w:t>
+            </w:r>
+            <w:r>
+              <w:rPr>
+                <w:noProof/>
+                <w:webHidden/>
+              </w:rPr>
+              <w:tab/>
+            </w:r>
+            <w:r>
+              <w:rPr>
+                <w:noProof/>
+                <w:webHidden/>
+              </w:rPr>
+              <w:fldChar w:fldCharType="begin"/>
+            </w:r>
+            <w:r>
+              <w:rPr>
+                <w:noProof/>
+                <w:webHidden/>
+              </w:rPr>
+              <w:instrText xml:space="preserve"> PAGEREF _Toc25135269 \h </w:instrText>
+            </w:r>
+            <w:r>
+              <w:rPr>
+                <w:noProof/>
+                <w:webHidden/>
+              </w:rPr>
+            </w:r>
+            <w:r>
+              <w:rPr>
+                <w:noProof/>
+                <w:webHidden/>
+              </w:rPr>
+              <w:fldChar w:fldCharType="separate"/>
+            </w:r>
+            <w:r>
+              <w:rPr>
+                <w:noProof/>
+                <w:webHidden/>
+              </w:rPr>
+              <w:t>4</w:t>
+            </w:r>
+            <w:r>
+              <w:rPr>
+                <w:noProof/>
+                <w:webHidden/>
+              </w:rPr>
+              <w:fldChar w:fldCharType="end"/>
+            </w:r>
+          </w:hyperlink>
+        </w:p>
+        <w:p>
+          <w:pPr>
+            <w:pStyle w:val="TOC1"/>
+            <w:tabs>
+              <w:tab w:val="right" w:leader="dot" w:pos="9016"/>
+            </w:tabs>
+            <w:rPr>
+              <w:rFonts w:asciiTheme="minorHAnsi" w:eastAsiaTheme="minorEastAsia" w:hAnsiTheme="minorHAnsi"/>
+              <w:noProof/>
+              <w:lang w:eastAsia="en-AU"/>
+            </w:rPr>
+          </w:pPr>
+          <w:hyperlink w:anchor="_Toc25135270" w:history="1">
+            <w:r>
+              <w:rPr>
+                <w:rStyle w:val="Hyperlink"/>
+                <w:noProof/>
+              </w:rPr>
               <w:t>2. A-NZ Approach</w:t>
             </w:r>
             <w:r>
@@ -607,7 +762,7 @@
                 <w:noProof/>
                 <w:webHidden/>
               </w:rPr>
-              <w:instrText xml:space="preserve"> PAGEREF _Toc21438519 \h </w:instrText>
+              <w:instrText xml:space="preserve"> PAGEREF _Toc25135270 \h </w:instrText>
             </w:r>
             <w:r>
               <w:rPr>
@@ -650,7 +805,7 @@
               <w:lang w:eastAsia="en-AU"/>
             </w:rPr>
           </w:pPr>
-          <w:hyperlink w:anchor="_Toc21438520" w:history="1">
+          <w:hyperlink w:anchor="_Toc25135271" w:history="1">
             <w:r>
               <w:rPr>
                 <w:rStyle w:val="Hyperlink"/>
@@ -677,7 +832,7 @@
                 <w:noProof/>
                 <w:webHidden/>
               </w:rPr>
-              <w:instrText xml:space="preserve"> PAGEREF _Toc21438520 \h </w:instrText>
+              <w:instrText xml:space="preserve"> PAGEREF _Toc25135271 \h </w:instrText>
             </w:r>
             <w:r>
               <w:rPr>
@@ -720,7 +875,7 @@
               <w:lang w:eastAsia="en-AU"/>
             </w:rPr>
           </w:pPr>
-          <w:hyperlink w:anchor="_Toc21438521" w:history="1">
+          <w:hyperlink w:anchor="_Toc25135272" w:history="1">
             <w:r>
               <w:rPr>
                 <w:rStyle w:val="Hyperlink"/>
@@ -747,7 +902,7 @@
                 <w:noProof/>
                 <w:webHidden/>
               </w:rPr>
-              <w:instrText xml:space="preserve"> PAGEREF _Toc21438521 \h </w:instrText>
+              <w:instrText xml:space="preserve"> PAGEREF _Toc25135272 \h </w:instrText>
             </w:r>
             <w:r>
               <w:rPr>
@@ -790,7 +945,7 @@
               <w:lang w:eastAsia="en-AU"/>
             </w:rPr>
           </w:pPr>
-          <w:hyperlink w:anchor="_Toc21438522" w:history="1">
+          <w:hyperlink w:anchor="_Toc25135273" w:history="1">
             <w:r>
               <w:rPr>
                 <w:rStyle w:val="Hyperlink"/>
@@ -817,7 +972,7 @@
                 <w:noProof/>
                 <w:webHidden/>
               </w:rPr>
-              <w:instrText xml:space="preserve"> PAGEREF _Toc21438522 \h </w:instrText>
+              <w:instrText xml:space="preserve"> PAGEREF _Toc25135273 \h </w:instrText>
             </w:r>
             <w:r>
               <w:rPr>
@@ -860,7 +1015,7 @@
               <w:lang w:eastAsia="en-AU"/>
             </w:rPr>
           </w:pPr>
-          <w:hyperlink w:anchor="_Toc21438523" w:history="1">
+          <w:hyperlink w:anchor="_Toc25135274" w:history="1">
             <w:r>
               <w:rPr>
                 <w:rStyle w:val="Hyperlink"/>
@@ -887,7 +1042,7 @@
                 <w:noProof/>
                 <w:webHidden/>
               </w:rPr>
-              <w:instrText xml:space="preserve"> PAGEREF _Toc21438523 \h </w:instrText>
+              <w:instrText xml:space="preserve"> PAGEREF _Toc25135274 \h </w:instrText>
             </w:r>
             <w:r>
               <w:rPr>
@@ -930,7 +1085,7 @@
               <w:lang w:eastAsia="en-AU"/>
             </w:rPr>
           </w:pPr>
-          <w:hyperlink w:anchor="_Toc21438524" w:history="1">
+          <w:hyperlink w:anchor="_Toc25135275" w:history="1">
             <w:r>
               <w:rPr>
                 <w:rStyle w:val="Hyperlink"/>
@@ -957,7 +1112,7 @@
                 <w:noProof/>
                 <w:webHidden/>
               </w:rPr>
-              <w:instrText xml:space="preserve"> PAGEREF _Toc21438524 \h </w:instrText>
+              <w:instrText xml:space="preserve"> PAGEREF _Toc25135275 \h </w:instrText>
             </w:r>
             <w:r>
               <w:rPr>
@@ -1000,7 +1155,7 @@
               <w:lang w:eastAsia="en-AU"/>
             </w:rPr>
           </w:pPr>
-          <w:hyperlink w:anchor="_Toc21438525" w:history="1">
+          <w:hyperlink w:anchor="_Toc25135276" w:history="1">
             <w:r>
               <w:rPr>
                 <w:rStyle w:val="Hyperlink"/>
@@ -1027,7 +1182,7 @@
                 <w:noProof/>
                 <w:webHidden/>
               </w:rPr>
-              <w:instrText xml:space="preserve"> PAGEREF _Toc21438525 \h </w:instrText>
+              <w:instrText xml:space="preserve"> PAGEREF _Toc25135276 \h </w:instrText>
             </w:r>
             <w:r>
               <w:rPr>
@@ -1070,7 +1225,7 @@
               <w:lang w:eastAsia="en-AU"/>
             </w:rPr>
           </w:pPr>
-          <w:hyperlink w:anchor="_Toc21438526" w:history="1">
+          <w:hyperlink w:anchor="_Toc25135277" w:history="1">
             <w:r>
               <w:rPr>
                 <w:rStyle w:val="Hyperlink"/>
@@ -1112,7 +1267,7 @@
                 <w:noProof/>
                 <w:webHidden/>
               </w:rPr>
-              <w:instrText xml:space="preserve"> PAGEREF _Toc21438526 \h </w:instrText>
+              <w:instrText xml:space="preserve"> PAGEREF _Toc25135277 \h </w:instrText>
             </w:r>
             <w:r>
               <w:rPr>
@@ -1132,7 +1287,7 @@
                 <w:noProof/>
                 <w:webHidden/>
               </w:rPr>
-              <w:t>9</w:t>
+              <w:t>8</w:t>
             </w:r>
             <w:r>
               <w:rPr>
@@ -1155,7 +1310,7 @@
               <w:lang w:eastAsia="en-AU"/>
             </w:rPr>
           </w:pPr>
-          <w:hyperlink w:anchor="_Toc21438527" w:history="1">
+          <w:hyperlink w:anchor="_Toc25135278" w:history="1">
             <w:r>
               <w:rPr>
                 <w:rStyle w:val="Hyperlink"/>
@@ -1197,7 +1352,7 @@
                 <w:noProof/>
                 <w:webHidden/>
               </w:rPr>
-              <w:instrText xml:space="preserve"> PAGEREF _Toc21438527 \h </w:instrText>
+              <w:instrText xml:space="preserve"> PAGEREF _Toc25135278 \h </w:instrText>
             </w:r>
             <w:r>
               <w:rPr>
@@ -1217,7 +1372,7 @@
                 <w:noProof/>
                 <w:webHidden/>
               </w:rPr>
-              <w:t>11</w:t>
+              <w:t>10</w:t>
             </w:r>
             <w:r>
               <w:rPr>
@@ -1240,7 +1395,7 @@
               <w:lang w:eastAsia="en-AU"/>
             </w:rPr>
           </w:pPr>
-          <w:hyperlink w:anchor="_Toc21438528" w:history="1">
+          <w:hyperlink w:anchor="_Toc25135279" w:history="1">
             <w:r>
               <w:rPr>
                 <w:rStyle w:val="Hyperlink"/>
@@ -1267,7 +1422,7 @@
                 <w:noProof/>
                 <w:webHidden/>
               </w:rPr>
-              <w:instrText xml:space="preserve"> PAGEREF _Toc21438528 \h </w:instrText>
+              <w:instrText xml:space="preserve"> PAGEREF _Toc25135279 \h </w:instrText>
             </w:r>
             <w:r>
               <w:rPr>
@@ -1287,7 +1442,7 @@
                 <w:noProof/>
                 <w:webHidden/>
               </w:rPr>
-              <w:t>11</w:t>
+              <w:t>10</w:t>
             </w:r>
             <w:r>
               <w:rPr>
@@ -1350,14 +1505,14 @@
           <w:sz w:val="34"/>
         </w:rPr>
       </w:pPr>
-      <w:bookmarkStart w:id="1" w:name="_Toc7164683"/>
-      <w:bookmarkStart w:id="2" w:name="_Toc7166076"/>
-      <w:bookmarkStart w:id="3" w:name="_Toc7169920"/>
-      <w:bookmarkStart w:id="4" w:name="_Toc7170814"/>
-      <w:bookmarkStart w:id="5" w:name="_Toc7171091"/>
-      <w:bookmarkStart w:id="6" w:name="_Toc7171116"/>
-      <w:bookmarkStart w:id="7" w:name="_Toc10185797"/>
-      <w:bookmarkStart w:id="8" w:name="_Toc21438518"/>
+      <w:bookmarkStart w:id="3" w:name="_Toc7164683"/>
+      <w:bookmarkStart w:id="4" w:name="_Toc7166076"/>
+      <w:bookmarkStart w:id="5" w:name="_Toc7169920"/>
+      <w:bookmarkStart w:id="6" w:name="_Toc7170814"/>
+      <w:bookmarkStart w:id="7" w:name="_Toc7171091"/>
+      <w:bookmarkStart w:id="8" w:name="_Toc7171116"/>
+      <w:bookmarkStart w:id="9" w:name="_Toc10185797"/>
+      <w:bookmarkStart w:id="10" w:name="_Toc25135269"/>
       <w:r>
         <w:lastRenderedPageBreak/>
         <w:t xml:space="preserve">1. </w:t>
@@ -1365,14 +1520,14 @@
       <w:r>
         <w:t>Introduction</w:t>
       </w:r>
-      <w:bookmarkEnd w:id="1"/>
-      <w:bookmarkEnd w:id="2"/>
       <w:bookmarkEnd w:id="3"/>
       <w:bookmarkEnd w:id="4"/>
       <w:bookmarkEnd w:id="5"/>
       <w:bookmarkEnd w:id="6"/>
       <w:bookmarkEnd w:id="7"/>
       <w:bookmarkEnd w:id="8"/>
+      <w:bookmarkEnd w:id="9"/>
+      <w:bookmarkEnd w:id="10"/>
     </w:p>
     <w:p>
       <w:pPr>
@@ -1582,10 +1737,10 @@
       <w:pPr>
         <w:pStyle w:val="NoSpacing"/>
       </w:pPr>
-      <w:bookmarkStart w:id="9" w:name="_Toc7169921"/>
-      <w:bookmarkStart w:id="10" w:name="_Toc7170815"/>
-      <w:bookmarkStart w:id="11" w:name="_Toc7171092"/>
-      <w:bookmarkStart w:id="12" w:name="_Toc7171117"/>
+      <w:bookmarkStart w:id="11" w:name="_Toc7169921"/>
+      <w:bookmarkStart w:id="12" w:name="_Toc7170815"/>
+      <w:bookmarkStart w:id="13" w:name="_Toc7171092"/>
+      <w:bookmarkStart w:id="14" w:name="_Toc7171117"/>
     </w:p>
     <w:p>
       <w:pPr>
@@ -1649,7 +1804,6 @@
         </w:rPr>
         <w:t xml:space="preserve"> There is a second mandatory extension available which supports invoicing. </w:t>
       </w:r>
-      <w:proofErr w:type="gramStart"/>
       <w:r>
         <w:rPr>
           <w:rFonts w:cs="Arial"/>
@@ -1657,36 +1811,12 @@
         <w:t xml:space="preserve">See </w:t>
       </w:r>
       <w:r>
-        <w:rPr>
-          <w:i/>
-        </w:rPr>
-        <w:t>A-NZ Invoice</w:t>
-      </w:r>
-      <w:r>
-        <w:rPr>
-          <w:i/>
-        </w:rPr>
-        <w:t xml:space="preserve"> Extension</w:t>
-      </w:r>
-      <w:r>
-        <w:t xml:space="preserve"> document on </w:t>
-      </w:r>
-      <w:hyperlink r:id="rId9" w:history="1">
-        <w:proofErr w:type="spellStart"/>
-        <w:r>
-          <w:rPr>
-            <w:rStyle w:val="Hyperlink"/>
-          </w:rPr>
-          <w:t>Github</w:t>
-        </w:r>
-        <w:proofErr w:type="spellEnd"/>
-      </w:hyperlink>
-      <w:r>
-        <w:t>.</w:t>
-      </w:r>
-      <w:proofErr w:type="gramEnd"/>
-      <w:r>
-        <w:t xml:space="preserve"> </w:t>
+        <w:t>A-NZ Invoice Specification</w:t>
+      </w:r>
+      <w:bookmarkStart w:id="15" w:name="_GoBack"/>
+      <w:bookmarkEnd w:id="15"/>
+      <w:r>
+        <w:t xml:space="preserve">. </w:t>
       </w:r>
       <w:r>
         <w:rPr>
@@ -1704,13 +1834,7 @@
         <w:rPr>
           <w:rFonts w:cs="Arial"/>
         </w:rPr>
-        <w:t xml:space="preserve">elf-billing invoice is largely </w:t>
-      </w:r>
-      <w:r>
-        <w:rPr>
-          <w:rFonts w:cs="Arial"/>
-        </w:rPr>
-        <w:t xml:space="preserve">identical to the BIS Billing 3.0 </w:t>
+        <w:t xml:space="preserve">elf-billing invoice is largely identical to the BIS Billing 3.0 </w:t>
       </w:r>
       <w:r>
         <w:rPr>
@@ -1736,16 +1860,16 @@
         </w:rPr>
         <w:t>he differences are specified in this document.</w:t>
       </w:r>
-      <w:bookmarkStart w:id="13" w:name="_Toc7164686"/>
-      <w:bookmarkStart w:id="14" w:name="_Toc7166079"/>
-      <w:bookmarkStart w:id="15" w:name="_Toc7169924"/>
-      <w:bookmarkStart w:id="16" w:name="_Toc7170818"/>
-      <w:bookmarkStart w:id="17" w:name="_Toc7171095"/>
-      <w:bookmarkStart w:id="18" w:name="_Toc7171120"/>
-      <w:bookmarkEnd w:id="9"/>
-      <w:bookmarkEnd w:id="10"/>
+      <w:bookmarkStart w:id="16" w:name="_Toc7164686"/>
+      <w:bookmarkStart w:id="17" w:name="_Toc7166079"/>
+      <w:bookmarkStart w:id="18" w:name="_Toc7169924"/>
+      <w:bookmarkStart w:id="19" w:name="_Toc7170818"/>
+      <w:bookmarkStart w:id="20" w:name="_Toc7171095"/>
+      <w:bookmarkStart w:id="21" w:name="_Toc7171120"/>
       <w:bookmarkEnd w:id="11"/>
       <w:bookmarkEnd w:id="12"/>
+      <w:bookmarkEnd w:id="13"/>
+      <w:bookmarkEnd w:id="14"/>
     </w:p>
     <w:p>
       <w:r>
@@ -1760,23 +1884,23 @@
           <w:sz w:val="34"/>
         </w:rPr>
       </w:pPr>
-      <w:bookmarkStart w:id="19" w:name="_Toc10185798"/>
-      <w:bookmarkStart w:id="20" w:name="_Toc21438519"/>
+      <w:bookmarkStart w:id="22" w:name="_Toc10185798"/>
+      <w:bookmarkStart w:id="23" w:name="_Toc25135270"/>
       <w:r>
         <w:lastRenderedPageBreak/>
         <w:t xml:space="preserve">2. </w:t>
       </w:r>
-      <w:bookmarkEnd w:id="13"/>
-      <w:bookmarkEnd w:id="14"/>
-      <w:bookmarkEnd w:id="15"/>
       <w:bookmarkEnd w:id="16"/>
       <w:bookmarkEnd w:id="17"/>
       <w:bookmarkEnd w:id="18"/>
-      <w:r>
-        <w:t>A-NZ Approach</w:t>
-      </w:r>
       <w:bookmarkEnd w:id="19"/>
       <w:bookmarkEnd w:id="20"/>
+      <w:bookmarkEnd w:id="21"/>
+      <w:r>
+        <w:t>A-NZ Approach</w:t>
+      </w:r>
+      <w:bookmarkEnd w:id="22"/>
+      <w:bookmarkEnd w:id="23"/>
     </w:p>
     <w:p>
       <w:pPr>
@@ -1813,30 +1937,30 @@
       <w:pPr>
         <w:pStyle w:val="Heading2"/>
       </w:pPr>
-      <w:bookmarkStart w:id="21" w:name="_Toc7170821"/>
-      <w:bookmarkStart w:id="22" w:name="_Toc7171123"/>
-      <w:bookmarkStart w:id="23" w:name="_Toc7164689"/>
-      <w:bookmarkStart w:id="24" w:name="_Toc7166082"/>
-      <w:bookmarkStart w:id="25" w:name="_Toc7169927"/>
-      <w:bookmarkStart w:id="26" w:name="_Toc7171098"/>
-      <w:bookmarkStart w:id="27" w:name="_Ref7589227"/>
-      <w:bookmarkStart w:id="28" w:name="_Toc10185799"/>
-      <w:bookmarkStart w:id="29" w:name="_Toc21438520"/>
+      <w:bookmarkStart w:id="24" w:name="_Toc7170821"/>
+      <w:bookmarkStart w:id="25" w:name="_Toc7171123"/>
+      <w:bookmarkStart w:id="26" w:name="_Toc7164689"/>
+      <w:bookmarkStart w:id="27" w:name="_Toc7166082"/>
+      <w:bookmarkStart w:id="28" w:name="_Toc7169927"/>
+      <w:bookmarkStart w:id="29" w:name="_Toc7171098"/>
+      <w:bookmarkStart w:id="30" w:name="_Ref7589227"/>
+      <w:bookmarkStart w:id="31" w:name="_Toc10185799"/>
+      <w:bookmarkStart w:id="32" w:name="_Toc25135271"/>
       <w:r>
         <w:t xml:space="preserve">2.1 </w:t>
       </w:r>
       <w:r>
         <w:t>Self-Billing</w:t>
       </w:r>
-      <w:bookmarkEnd w:id="21"/>
-      <w:bookmarkEnd w:id="22"/>
-      <w:bookmarkEnd w:id="23"/>
       <w:bookmarkEnd w:id="24"/>
       <w:bookmarkEnd w:id="25"/>
       <w:bookmarkEnd w:id="26"/>
       <w:bookmarkEnd w:id="27"/>
       <w:bookmarkEnd w:id="28"/>
       <w:bookmarkEnd w:id="29"/>
+      <w:bookmarkEnd w:id="30"/>
+      <w:bookmarkEnd w:id="31"/>
+      <w:bookmarkEnd w:id="32"/>
     </w:p>
     <w:p>
       <w:r>
@@ -2187,7 +2311,7 @@
       <w:r>
         <w:t xml:space="preserve">in the </w:t>
       </w:r>
-      <w:hyperlink r:id="rId10" w:history="1">
+      <w:hyperlink r:id="rId9" w:history="1">
         <w:r>
           <w:rPr>
             <w:rStyle w:val="Hyperlink"/>
@@ -2268,18 +2392,18 @@
       <w:pPr>
         <w:pStyle w:val="Heading3"/>
       </w:pPr>
-      <w:bookmarkStart w:id="30" w:name="P10"/>
-      <w:bookmarkStart w:id="31" w:name="_Toc10185800"/>
-      <w:bookmarkStart w:id="32" w:name="_Toc21438521"/>
-      <w:bookmarkEnd w:id="30"/>
+      <w:bookmarkStart w:id="33" w:name="P10"/>
+      <w:bookmarkStart w:id="34" w:name="_Toc10185800"/>
+      <w:bookmarkStart w:id="35" w:name="_Toc25135272"/>
+      <w:bookmarkEnd w:id="33"/>
       <w:r>
         <w:t xml:space="preserve">2.1.1 </w:t>
       </w:r>
       <w:r>
         <w:t>RCTI</w:t>
       </w:r>
-      <w:bookmarkEnd w:id="31"/>
-      <w:bookmarkEnd w:id="32"/>
+      <w:bookmarkEnd w:id="34"/>
+      <w:bookmarkEnd w:id="35"/>
     </w:p>
     <w:p>
       <w:pPr>
@@ -2293,7 +2417,7 @@
       <w:r>
         <w:t xml:space="preserve">have </w:t>
       </w:r>
-      <w:hyperlink r:id="rId11" w:anchor="RCTI_1" w:history="1">
+      <w:hyperlink r:id="rId10" w:anchor="RCTI_1" w:history="1">
         <w:r>
           <w:rPr>
             <w:rStyle w:val="Hyperlink"/>
@@ -2336,8 +2460,8 @@
       <w:pPr>
         <w:pStyle w:val="Heading3"/>
       </w:pPr>
-      <w:bookmarkStart w:id="33" w:name="_Toc10185801"/>
-      <w:bookmarkStart w:id="34" w:name="_Toc21438522"/>
+      <w:bookmarkStart w:id="36" w:name="_Toc10185801"/>
+      <w:bookmarkStart w:id="37" w:name="_Toc25135273"/>
       <w:r>
         <w:lastRenderedPageBreak/>
         <w:t xml:space="preserve">2.1.2 </w:t>
@@ -2345,8 +2469,8 @@
       <w:r>
         <w:t>BCTI</w:t>
       </w:r>
-      <w:bookmarkEnd w:id="33"/>
-      <w:bookmarkEnd w:id="34"/>
+      <w:bookmarkEnd w:id="36"/>
+      <w:bookmarkEnd w:id="37"/>
     </w:p>
     <w:p>
       <w:r>
@@ -2610,25 +2734,22 @@
       <w:pPr>
         <w:pStyle w:val="Heading2"/>
       </w:pPr>
-      <w:bookmarkStart w:id="35" w:name="_Toc330469249"/>
-      <w:bookmarkStart w:id="36" w:name="_Toc457475322"/>
-      <w:bookmarkStart w:id="37" w:name="_Toc7164693"/>
-      <w:bookmarkStart w:id="38" w:name="_Toc7166086"/>
-      <w:bookmarkStart w:id="39" w:name="_Toc7169931"/>
-      <w:bookmarkStart w:id="40" w:name="_Toc7170825"/>
-      <w:bookmarkStart w:id="41" w:name="_Toc7171102"/>
-      <w:bookmarkStart w:id="42" w:name="_Toc7171127"/>
-      <w:bookmarkStart w:id="43" w:name="_Toc10185802"/>
-      <w:bookmarkStart w:id="44" w:name="_Toc21438523"/>
+      <w:bookmarkStart w:id="38" w:name="_Toc330469249"/>
+      <w:bookmarkStart w:id="39" w:name="_Toc457475322"/>
+      <w:bookmarkStart w:id="40" w:name="_Toc7164693"/>
+      <w:bookmarkStart w:id="41" w:name="_Toc7166086"/>
+      <w:bookmarkStart w:id="42" w:name="_Toc7169931"/>
+      <w:bookmarkStart w:id="43" w:name="_Toc7170825"/>
+      <w:bookmarkStart w:id="44" w:name="_Toc7171102"/>
+      <w:bookmarkStart w:id="45" w:name="_Toc7171127"/>
+      <w:bookmarkStart w:id="46" w:name="_Toc10185802"/>
+      <w:bookmarkStart w:id="47" w:name="_Toc25135274"/>
       <w:r>
         <w:t xml:space="preserve">2.2 </w:t>
       </w:r>
       <w:r>
         <w:t>Acknowledging Invoices</w:t>
       </w:r>
-      <w:bookmarkEnd w:id="35"/>
-      <w:bookmarkEnd w:id="36"/>
-      <w:bookmarkEnd w:id="37"/>
       <w:bookmarkEnd w:id="38"/>
       <w:bookmarkEnd w:id="39"/>
       <w:bookmarkEnd w:id="40"/>
@@ -2636,6 +2757,9 @@
       <w:bookmarkEnd w:id="42"/>
       <w:bookmarkEnd w:id="43"/>
       <w:bookmarkEnd w:id="44"/>
+      <w:bookmarkEnd w:id="45"/>
+      <w:bookmarkEnd w:id="46"/>
+      <w:bookmarkEnd w:id="47"/>
     </w:p>
     <w:p>
       <w:pPr>
@@ -2661,7 +2785,7 @@
       <w:r>
         <w:t xml:space="preserve">See the </w:t>
       </w:r>
-      <w:hyperlink r:id="rId12" w:history="1">
+      <w:hyperlink r:id="rId11" w:history="1">
         <w:r>
           <w:rPr>
             <w:rStyle w:val="Hyperlink"/>
@@ -2725,8 +2849,8 @@
         <w:pStyle w:val="Heading1"/>
         <w:framePr w:w="0" w:wrap="auto" w:vAnchor="margin" w:yAlign="inline"/>
       </w:pPr>
-      <w:bookmarkStart w:id="45" w:name="_Toc10185803"/>
-      <w:bookmarkStart w:id="46" w:name="_Toc21438524"/>
+      <w:bookmarkStart w:id="48" w:name="_Toc10185803"/>
+      <w:bookmarkStart w:id="49" w:name="_Toc25135275"/>
       <w:r>
         <w:lastRenderedPageBreak/>
         <w:t xml:space="preserve">3. </w:t>
@@ -2755,8 +2879,8 @@
       <w:r>
         <w:t>xtension</w:t>
       </w:r>
-      <w:bookmarkEnd w:id="45"/>
-      <w:bookmarkEnd w:id="46"/>
+      <w:bookmarkEnd w:id="48"/>
+      <w:bookmarkEnd w:id="49"/>
       <w:r>
         <w:t xml:space="preserve"> </w:t>
       </w:r>
@@ -3069,8 +3193,8 @@
       <w:pPr>
         <w:pStyle w:val="Heading2"/>
       </w:pPr>
-      <w:bookmarkStart w:id="47" w:name="_Toc10185804"/>
-      <w:bookmarkStart w:id="48" w:name="_Toc21438525"/>
+      <w:bookmarkStart w:id="50" w:name="_Toc10185804"/>
+      <w:bookmarkStart w:id="51" w:name="_Toc25135276"/>
       <w:r>
         <w:t xml:space="preserve">3.1 </w:t>
       </w:r>
@@ -3083,8 +3207,8 @@
       <w:r>
         <w:t xml:space="preserve"> in UBL</w:t>
       </w:r>
-      <w:bookmarkEnd w:id="47"/>
-      <w:bookmarkEnd w:id="48"/>
+      <w:bookmarkEnd w:id="50"/>
+      <w:bookmarkEnd w:id="51"/>
     </w:p>
     <w:p>
       <w:r>
@@ -3105,7 +3229,7 @@
       <w:r>
         <w:t xml:space="preserve">from the </w:t>
       </w:r>
-      <w:hyperlink r:id="rId13" w:history="1">
+      <w:hyperlink r:id="rId12" w:history="1">
         <w:r>
           <w:rPr>
             <w:rStyle w:val="Hyperlink"/>
@@ -3299,8 +3423,8 @@
     <w:p>
       <w:pPr>
         <w:sectPr>
-          <w:headerReference w:type="default" r:id="rId14"/>
-          <w:footerReference w:type="default" r:id="rId15"/>
+          <w:headerReference w:type="default" r:id="rId13"/>
+          <w:footerReference w:type="default" r:id="rId14"/>
           <w:pgSz w:w="11906" w:h="16838"/>
           <w:pgMar w:top="1440" w:right="1440" w:bottom="1440" w:left="1440" w:header="708" w:footer="708" w:gutter="0"/>
           <w:cols w:space="708"/>
@@ -3313,11 +3437,11 @@
         <w:pStyle w:val="Heading1"/>
         <w:framePr w:w="10066" w:wrap="notBeside" w:y="-2"/>
       </w:pPr>
-      <w:bookmarkStart w:id="49" w:name="_Toc10185805"/>
-      <w:bookmarkStart w:id="50" w:name="_Toc21438526"/>
-      <w:bookmarkStart w:id="51" w:name="_Toc7170832"/>
-      <w:bookmarkStart w:id="52" w:name="_Toc7171109"/>
-      <w:bookmarkStart w:id="53" w:name="_Toc7171134"/>
+      <w:bookmarkStart w:id="52" w:name="_Toc10185805"/>
+      <w:bookmarkStart w:id="53" w:name="_Toc7170832"/>
+      <w:bookmarkStart w:id="54" w:name="_Toc7171109"/>
+      <w:bookmarkStart w:id="55" w:name="_Toc7171134"/>
+      <w:bookmarkStart w:id="56" w:name="_Toc25135277"/>
       <w:r>
         <w:lastRenderedPageBreak/>
         <w:t>A</w:t>
@@ -3343,14 +3467,14 @@
       <w:r>
         <w:t>NZ Self-Billing Syntax</w:t>
       </w:r>
-      <w:bookmarkEnd w:id="49"/>
-      <w:bookmarkEnd w:id="50"/>
+      <w:bookmarkEnd w:id="52"/>
+      <w:bookmarkEnd w:id="56"/>
       <w:r>
         <w:t xml:space="preserve"> </w:t>
       </w:r>
-      <w:bookmarkEnd w:id="51"/>
-      <w:bookmarkEnd w:id="52"/>
       <w:bookmarkEnd w:id="53"/>
+      <w:bookmarkEnd w:id="54"/>
+      <w:bookmarkEnd w:id="55"/>
     </w:p>
     <w:p>
       <w:r>
@@ -3811,7 +3935,7 @@
                 <w:lang w:eastAsia="en-AU"/>
               </w:rPr>
             </w:pPr>
-            <w:hyperlink r:id="rId16" w:history="1">
+            <w:hyperlink r:id="rId15" w:history="1">
               <w:proofErr w:type="spellStart"/>
               <w:r>
                 <w:rPr>
@@ -3995,7 +4119,7 @@
                 <w:lang w:eastAsia="en-AU"/>
               </w:rPr>
             </w:pPr>
-            <w:hyperlink r:id="rId17" w:history="1">
+            <w:hyperlink r:id="rId16" w:history="1">
               <w:proofErr w:type="spellStart"/>
               <w:r>
                 <w:rPr>
@@ -4035,18 +4159,12 @@
             </w:r>
             <w:proofErr w:type="spellStart"/>
             <w:r>
-              <w:rPr>
-                <w:color w:val="auto"/>
-              </w:rPr>
               <w:fldChar w:fldCharType="begin"/>
             </w:r>
             <w:r>
               <w:instrText xml:space="preserve"> HYPERLINK "http://docs.peppol.eu/poacc/billing/3.0/syntax/ubl-creditnote/cbc-CreditNoteTypeCode/" </w:instrText>
             </w:r>
             <w:r>
-              <w:rPr>
-                <w:color w:val="auto"/>
-              </w:rPr>
               <w:fldChar w:fldCharType="separate"/>
             </w:r>
             <w:r>
@@ -4187,7 +4305,7 @@
               </w:rPr>
               <w:t xml:space="preserve">Refer to </w:t>
             </w:r>
-            <w:hyperlink r:id="rId18" w:history="1">
+            <w:hyperlink r:id="rId17" w:history="1">
               <w:r>
                 <w:rPr>
                   <w:rStyle w:val="Hyperlink"/>
@@ -4396,7 +4514,7 @@
                 <w:lang w:eastAsia="en-AU"/>
               </w:rPr>
             </w:pPr>
-            <w:hyperlink r:id="rId19" w:history="1">
+            <w:hyperlink r:id="rId18" w:history="1">
               <w:r>
                 <w:rPr>
                   <w:rFonts w:eastAsia="Times New Roman" w:cs="Arial"/>
@@ -4549,7 +4667,7 @@
                 <w:lang w:eastAsia="en-AU"/>
               </w:rPr>
             </w:pPr>
-            <w:hyperlink r:id="rId20" w:history="1">
+            <w:hyperlink r:id="rId19" w:history="1">
               <w:proofErr w:type="spellStart"/>
               <w:r>
                 <w:rPr>
@@ -4712,7 +4830,7 @@
     <w:p>
       <w:pPr>
         <w:sectPr>
-          <w:headerReference w:type="default" r:id="rId21"/>
+          <w:headerReference w:type="default" r:id="rId20"/>
           <w:pgSz w:w="16838" w:h="11906" w:orient="landscape"/>
           <w:pgMar w:top="1440" w:right="1440" w:bottom="1440" w:left="1440" w:header="708" w:footer="708" w:gutter="0"/>
           <w:cols w:space="708"/>
@@ -4725,11 +4843,11 @@
         <w:pStyle w:val="Heading1"/>
         <w:framePr w:w="0" w:wrap="auto" w:vAnchor="margin" w:yAlign="inline"/>
       </w:pPr>
-      <w:bookmarkStart w:id="54" w:name="_Toc7170833"/>
-      <w:bookmarkStart w:id="55" w:name="_Toc7171111"/>
-      <w:bookmarkStart w:id="56" w:name="_Toc7171135"/>
-      <w:bookmarkStart w:id="57" w:name="_Toc10185806"/>
-      <w:bookmarkStart w:id="58" w:name="_Toc21438527"/>
+      <w:bookmarkStart w:id="57" w:name="_Toc7170833"/>
+      <w:bookmarkStart w:id="58" w:name="_Toc7171111"/>
+      <w:bookmarkStart w:id="59" w:name="_Toc7171135"/>
+      <w:bookmarkStart w:id="60" w:name="_Toc10185806"/>
+      <w:bookmarkStart w:id="61" w:name="_Toc25135278"/>
       <w:r>
         <w:lastRenderedPageBreak/>
         <w:t xml:space="preserve">Appendix B </w:t>
@@ -4746,40 +4864,40 @@
       <w:r>
         <w:t>Business Rules</w:t>
       </w:r>
-      <w:bookmarkEnd w:id="54"/>
-      <w:bookmarkEnd w:id="55"/>
-      <w:bookmarkEnd w:id="56"/>
       <w:bookmarkEnd w:id="57"/>
       <w:bookmarkEnd w:id="58"/>
-    </w:p>
-    <w:p>
-      <w:bookmarkStart w:id="59" w:name="_Toc10022787"/>
-      <w:bookmarkStart w:id="60" w:name="_Toc10125059"/>
-      <w:r>
-        <w:t>This appendix provides the differences between business rules in the A-NZ invoice extension and the A-NZ self-billed. All business rules are consistent with the A-NZ invoice extension except as stated below.</w:t>
-      </w:r>
-    </w:p>
-    <w:p>
-      <w:pPr>
-        <w:pStyle w:val="Heading2"/>
-      </w:pPr>
-      <w:bookmarkStart w:id="61" w:name="_Toc10185807"/>
-      <w:bookmarkStart w:id="62" w:name="_Toc21438528"/>
-      <w:r>
-        <w:t>All rules</w:t>
-      </w:r>
       <w:bookmarkEnd w:id="59"/>
       <w:bookmarkEnd w:id="60"/>
       <w:bookmarkEnd w:id="61"/>
-      <w:bookmarkEnd w:id="62"/>
     </w:p>
     <w:p>
-      <w:r>
-        <w:t>The following table includes all the rules with their different statuses which are:</w:t>
+      <w:bookmarkStart w:id="62" w:name="_Toc10022787"/>
+      <w:bookmarkStart w:id="63" w:name="_Toc10125059"/>
+      <w:r>
+        <w:t>This appendix provides the differences between business rules in the A-NZ invoice extension and the A-NZ self-billed. All business rules are consistent with the A-NZ invoice extension except as stated below.</w:t>
       </w:r>
     </w:p>
     <w:p>
       <w:pPr>
+        <w:pStyle w:val="Heading2"/>
+      </w:pPr>
+      <w:bookmarkStart w:id="64" w:name="_Toc10185807"/>
+      <w:bookmarkStart w:id="65" w:name="_Toc25135279"/>
+      <w:r>
+        <w:t>All rules</w:t>
+      </w:r>
+      <w:bookmarkEnd w:id="62"/>
+      <w:bookmarkEnd w:id="63"/>
+      <w:bookmarkEnd w:id="64"/>
+      <w:bookmarkEnd w:id="65"/>
+    </w:p>
+    <w:p>
+      <w:r>
+        <w:t>The following table includes all the rules with their different statuses which are:</w:t>
+      </w:r>
+    </w:p>
+    <w:p>
+      <w:pPr>
         <w:pStyle w:val="ListBullet"/>
       </w:pPr>
       <w:r>
@@ -4798,11 +4916,13 @@
         <w:t>these rules</w:t>
       </w:r>
       <w:r>
-        <w:t xml:space="preserve"> have either a different error message </w:t>
-      </w:r>
-      <w:r>
-        <w:t>or</w:t>
-      </w:r>
+        <w:t xml:space="preserve"> have </w:t>
+      </w:r>
+      <w:proofErr w:type="gramStart"/>
+      <w:r>
+        <w:t>either a different error message and</w:t>
+      </w:r>
+      <w:proofErr w:type="gramEnd"/>
       <w:r>
         <w:t xml:space="preserve"> a different underlying rule basis in this extension</w:t>
       </w:r>
@@ -4839,8 +4959,6 @@
         </w:numPr>
         <w:ind w:left="644"/>
       </w:pPr>
-      <w:bookmarkStart w:id="63" w:name="_GoBack"/>
-      <w:bookmarkEnd w:id="63"/>
     </w:p>
     <w:tbl>
       <w:tblPr>
@@ -5025,7 +5143,6 @@
           <w:tcPr>
             <w:cnfStyle w:val="001000000000" w:firstRow="0" w:lastRow="0" w:firstColumn="1" w:lastColumn="0" w:oddVBand="0" w:evenVBand="0" w:oddHBand="0" w:evenHBand="0" w:firstRowFirstColumn="0" w:firstRowLastColumn="0" w:lastRowFirstColumn="0" w:lastRowLastColumn="0"/>
             <w:tcW w:w="1526" w:type="dxa"/>
-            <w:shd w:val="clear" w:color="auto" w:fill="BFBFBF" w:themeFill="background1" w:themeFillShade="BF"/>
           </w:tcPr>
           <w:p>
             <w:pPr>
@@ -5037,327 +5154,7 @@
                 <w:u w:val="single"/>
               </w:rPr>
             </w:pPr>
-            <w:r>
-              <w:rPr>
-                <w:rFonts w:cs="Arial"/>
-                <w:b w:val="0"/>
-                <w:sz w:val="16"/>
-                <w:szCs w:val="16"/>
-              </w:rPr>
-              <w:t>AUNZ</w:t>
-            </w:r>
-            <w:r>
-              <w:rPr>
-                <w:rFonts w:cs="Arial"/>
-                <w:b w:val="0"/>
-                <w:sz w:val="16"/>
-                <w:szCs w:val="16"/>
-              </w:rPr>
-              <w:t>-R-</w:t>
-            </w:r>
-            <w:r>
-              <w:rPr>
-                <w:rFonts w:cs="Arial"/>
-                <w:b w:val="0"/>
-                <w:sz w:val="16"/>
-                <w:szCs w:val="16"/>
-              </w:rPr>
-              <w:t>00</w:t>
-            </w:r>
-            <w:r>
-              <w:rPr>
-                <w:rFonts w:cs="Arial"/>
-                <w:b w:val="0"/>
-                <w:sz w:val="16"/>
-                <w:szCs w:val="16"/>
-              </w:rPr>
-              <w:t>7</w:t>
-            </w:r>
-          </w:p>
-        </w:tc>
-        <w:tc>
-          <w:tcPr>
-            <w:tcW w:w="5174" w:type="dxa"/>
-            <w:shd w:val="clear" w:color="auto" w:fill="BFBFBF" w:themeFill="background1" w:themeFillShade="BF"/>
-          </w:tcPr>
-          <w:p>
-            <w:pPr>
-              <w:cnfStyle w:val="000000100000" w:firstRow="0" w:lastRow="0" w:firstColumn="0" w:lastColumn="0" w:oddVBand="0" w:evenVBand="0" w:oddHBand="1" w:evenHBand="0" w:firstRowFirstColumn="0" w:firstRowLastColumn="0" w:lastRowFirstColumn="0" w:lastRowLastColumn="0"/>
-              <w:rPr>
-                <w:rFonts w:cs="Arial"/>
-                <w:sz w:val="16"/>
-                <w:szCs w:val="16"/>
-              </w:rPr>
-            </w:pPr>
-            <w:r>
-              <w:rPr>
-                <w:sz w:val="16"/>
-              </w:rPr>
-              <w:t>For Australian or New Zealand self-billed invoices, the invoice document type code must be ‘389’</w:t>
-            </w:r>
-          </w:p>
-        </w:tc>
-        <w:tc>
-          <w:tcPr>
-            <w:tcW w:w="5174" w:type="dxa"/>
-            <w:shd w:val="clear" w:color="auto" w:fill="BFBFBF" w:themeFill="background1" w:themeFillShade="BF"/>
-          </w:tcPr>
-          <w:p>
-            <w:pPr>
-              <w:cnfStyle w:val="000000100000" w:firstRow="0" w:lastRow="0" w:firstColumn="0" w:lastColumn="0" w:oddVBand="0" w:evenVBand="0" w:oddHBand="1" w:evenHBand="0" w:firstRowFirstColumn="0" w:firstRowLastColumn="0" w:lastRowFirstColumn="0" w:lastRowLastColumn="0"/>
-              <w:rPr>
-                <w:rFonts w:cs="Arial"/>
-                <w:sz w:val="16"/>
-                <w:szCs w:val="16"/>
-              </w:rPr>
-            </w:pPr>
-            <w:proofErr w:type="spellStart"/>
-            <w:r>
-              <w:rPr>
-                <w:sz w:val="16"/>
-              </w:rPr>
-              <w:t>InvoiceTypeCode</w:t>
-            </w:r>
-            <w:proofErr w:type="spellEnd"/>
-            <w:r>
-              <w:rPr>
-                <w:sz w:val="16"/>
-              </w:rPr>
-              <w:t xml:space="preserve"> = ‘389’</w:t>
-            </w:r>
-          </w:p>
-        </w:tc>
-        <w:tc>
-          <w:tcPr>
-            <w:tcW w:w="992" w:type="dxa"/>
-            <w:shd w:val="clear" w:color="auto" w:fill="BFBFBF" w:themeFill="background1" w:themeFillShade="BF"/>
-          </w:tcPr>
-          <w:p>
-            <w:pPr>
-              <w:cnfStyle w:val="000000100000" w:firstRow="0" w:lastRow="0" w:firstColumn="0" w:lastColumn="0" w:oddVBand="0" w:evenVBand="0" w:oddHBand="1" w:evenHBand="0" w:firstRowFirstColumn="0" w:firstRowLastColumn="0" w:lastRowFirstColumn="0" w:lastRowLastColumn="0"/>
-              <w:rPr>
-                <w:rFonts w:cs="Arial"/>
-                <w:sz w:val="16"/>
-                <w:szCs w:val="16"/>
-              </w:rPr>
-            </w:pPr>
-            <w:r>
-              <w:rPr>
-                <w:rFonts w:cs="Arial"/>
-                <w:sz w:val="16"/>
-                <w:szCs w:val="16"/>
-              </w:rPr>
-              <w:t>New</w:t>
-            </w:r>
-          </w:p>
-        </w:tc>
-        <w:tc>
-          <w:tcPr>
-            <w:tcW w:w="850" w:type="dxa"/>
-            <w:shd w:val="clear" w:color="auto" w:fill="BFBFBF" w:themeFill="background1" w:themeFillShade="BF"/>
-            <w:hideMark/>
-          </w:tcPr>
-          <w:p>
-            <w:pPr>
-              <w:cnfStyle w:val="000000100000" w:firstRow="0" w:lastRow="0" w:firstColumn="0" w:lastColumn="0" w:oddVBand="0" w:evenVBand="0" w:oddHBand="1" w:evenHBand="0" w:firstRowFirstColumn="0" w:firstRowLastColumn="0" w:lastRowFirstColumn="0" w:lastRowLastColumn="0"/>
-              <w:rPr>
-                <w:rFonts w:cs="Arial"/>
-                <w:sz w:val="16"/>
-                <w:szCs w:val="16"/>
-              </w:rPr>
-            </w:pPr>
-            <w:r>
-              <w:rPr>
-                <w:rFonts w:cs="Arial"/>
-                <w:sz w:val="16"/>
-                <w:szCs w:val="16"/>
-              </w:rPr>
-              <w:t>fatal</w:t>
-            </w:r>
-          </w:p>
-        </w:tc>
-      </w:tr>
-      <w:tr>
-        <w:trPr>
-          <w:trHeight w:val="20"/>
-        </w:trPr>
-        <w:tc>
-          <w:tcPr>
-            <w:cnfStyle w:val="001000000000" w:firstRow="0" w:lastRow="0" w:firstColumn="1" w:lastColumn="0" w:oddVBand="0" w:evenVBand="0" w:oddHBand="0" w:evenHBand="0" w:firstRowFirstColumn="0" w:firstRowLastColumn="0" w:lastRowFirstColumn="0" w:lastRowLastColumn="0"/>
-            <w:tcW w:w="1526" w:type="dxa"/>
-            <w:shd w:val="clear" w:color="auto" w:fill="FFFFFF" w:themeFill="background1"/>
-          </w:tcPr>
-          <w:p>
-            <w:pPr>
-              <w:rPr>
-                <w:rFonts w:cs="Arial"/>
-                <w:b w:val="0"/>
-                <w:sz w:val="16"/>
-                <w:szCs w:val="16"/>
-                <w:u w:val="single"/>
-              </w:rPr>
-            </w:pPr>
-            <w:r>
-              <w:rPr>
-                <w:rFonts w:cs="Arial"/>
-                <w:b w:val="0"/>
-                <w:sz w:val="16"/>
-                <w:szCs w:val="16"/>
-              </w:rPr>
-              <w:t>AUNZ</w:t>
-            </w:r>
-            <w:r>
-              <w:rPr>
-                <w:rFonts w:cs="Arial"/>
-                <w:b w:val="0"/>
-                <w:sz w:val="16"/>
-                <w:szCs w:val="16"/>
-              </w:rPr>
-              <w:t>-R-</w:t>
-            </w:r>
-            <w:r>
-              <w:rPr>
-                <w:rFonts w:cs="Arial"/>
-                <w:b w:val="0"/>
-                <w:sz w:val="16"/>
-                <w:szCs w:val="16"/>
-              </w:rPr>
-              <w:t>00</w:t>
-            </w:r>
-            <w:r>
-              <w:rPr>
-                <w:rFonts w:cs="Arial"/>
-                <w:b w:val="0"/>
-                <w:sz w:val="16"/>
-                <w:szCs w:val="16"/>
-              </w:rPr>
-              <w:t>8</w:t>
-            </w:r>
-          </w:p>
-        </w:tc>
-        <w:tc>
-          <w:tcPr>
-            <w:tcW w:w="5174" w:type="dxa"/>
-            <w:shd w:val="clear" w:color="auto" w:fill="FFFFFF" w:themeFill="background1"/>
-          </w:tcPr>
-          <w:p>
-            <w:pPr>
-              <w:cnfStyle w:val="000000000000" w:firstRow="0" w:lastRow="0" w:firstColumn="0" w:lastColumn="0" w:oddVBand="0" w:evenVBand="0" w:oddHBand="0" w:evenHBand="0" w:firstRowFirstColumn="0" w:firstRowLastColumn="0" w:lastRowFirstColumn="0" w:lastRowLastColumn="0"/>
-              <w:rPr>
-                <w:rFonts w:cs="Arial"/>
-                <w:sz w:val="16"/>
-                <w:szCs w:val="16"/>
-              </w:rPr>
-            </w:pPr>
-            <w:r>
-              <w:rPr>
-                <w:sz w:val="16"/>
-              </w:rPr>
-              <w:t>For Australian or New Zealand self-billed credit notes, the invoice document type code must be ‘261’</w:t>
-            </w:r>
-          </w:p>
-        </w:tc>
-        <w:tc>
-          <w:tcPr>
-            <w:tcW w:w="5174" w:type="dxa"/>
-            <w:shd w:val="clear" w:color="auto" w:fill="FFFFFF" w:themeFill="background1"/>
-          </w:tcPr>
-          <w:p>
-            <w:pPr>
-              <w:cnfStyle w:val="000000000000" w:firstRow="0" w:lastRow="0" w:firstColumn="0" w:lastColumn="0" w:oddVBand="0" w:evenVBand="0" w:oddHBand="0" w:evenHBand="0" w:firstRowFirstColumn="0" w:firstRowLastColumn="0" w:lastRowFirstColumn="0" w:lastRowLastColumn="0"/>
-              <w:rPr>
-                <w:rFonts w:cs="Arial"/>
-                <w:sz w:val="16"/>
-                <w:szCs w:val="16"/>
-              </w:rPr>
-            </w:pPr>
-            <w:proofErr w:type="spellStart"/>
-            <w:r>
-              <w:rPr>
-                <w:sz w:val="16"/>
-              </w:rPr>
-              <w:t>InvoiceTypeCode</w:t>
-            </w:r>
-            <w:proofErr w:type="spellEnd"/>
-            <w:r>
-              <w:rPr>
-                <w:sz w:val="16"/>
-              </w:rPr>
-              <w:t xml:space="preserve"> = ‘261’</w:t>
-            </w:r>
-          </w:p>
-        </w:tc>
-        <w:tc>
-          <w:tcPr>
-            <w:tcW w:w="992" w:type="dxa"/>
-            <w:shd w:val="clear" w:color="auto" w:fill="FFFFFF" w:themeFill="background1"/>
-          </w:tcPr>
-          <w:p>
-            <w:pPr>
-              <w:cnfStyle w:val="000000000000" w:firstRow="0" w:lastRow="0" w:firstColumn="0" w:lastColumn="0" w:oddVBand="0" w:evenVBand="0" w:oddHBand="0" w:evenHBand="0" w:firstRowFirstColumn="0" w:firstRowLastColumn="0" w:lastRowFirstColumn="0" w:lastRowLastColumn="0"/>
-              <w:rPr>
-                <w:rFonts w:cs="Arial"/>
-                <w:sz w:val="16"/>
-                <w:szCs w:val="16"/>
-              </w:rPr>
-            </w:pPr>
-            <w:r>
-              <w:rPr>
-                <w:rFonts w:cs="Arial"/>
-                <w:sz w:val="16"/>
-                <w:szCs w:val="16"/>
-              </w:rPr>
-              <w:t>New</w:t>
-            </w:r>
-          </w:p>
-        </w:tc>
-        <w:tc>
-          <w:tcPr>
-            <w:tcW w:w="850" w:type="dxa"/>
-            <w:shd w:val="clear" w:color="auto" w:fill="FFFFFF" w:themeFill="background1"/>
-            <w:hideMark/>
-          </w:tcPr>
-          <w:p>
-            <w:pPr>
-              <w:cnfStyle w:val="000000000000" w:firstRow="0" w:lastRow="0" w:firstColumn="0" w:lastColumn="0" w:oddVBand="0" w:evenVBand="0" w:oddHBand="0" w:evenHBand="0" w:firstRowFirstColumn="0" w:firstRowLastColumn="0" w:lastRowFirstColumn="0" w:lastRowLastColumn="0"/>
-              <w:rPr>
-                <w:rFonts w:cs="Arial"/>
-                <w:sz w:val="16"/>
-                <w:szCs w:val="16"/>
-              </w:rPr>
-            </w:pPr>
-            <w:r>
-              <w:rPr>
-                <w:rFonts w:cs="Arial"/>
-                <w:sz w:val="16"/>
-                <w:szCs w:val="16"/>
-              </w:rPr>
-              <w:t>fatal</w:t>
-            </w:r>
-          </w:p>
-        </w:tc>
-      </w:tr>
-      <w:tr>
-        <w:trPr>
-          <w:cnfStyle w:val="000000100000" w:firstRow="0" w:lastRow="0" w:firstColumn="0" w:lastColumn="0" w:oddVBand="0" w:evenVBand="0" w:oddHBand="1" w:evenHBand="0" w:firstRowFirstColumn="0" w:firstRowLastColumn="0" w:lastRowFirstColumn="0" w:lastRowLastColumn="0"/>
-          <w:trHeight w:val="20"/>
-        </w:trPr>
-        <w:tc>
-          <w:tcPr>
-            <w:cnfStyle w:val="001000000000" w:firstRow="0" w:lastRow="0" w:firstColumn="1" w:lastColumn="0" w:oddVBand="0" w:evenVBand="0" w:oddHBand="0" w:evenHBand="0" w:firstRowFirstColumn="0" w:firstRowLastColumn="0" w:lastRowFirstColumn="0" w:lastRowLastColumn="0"/>
-            <w:tcW w:w="1526" w:type="dxa"/>
-          </w:tcPr>
-          <w:p>
-            <w:pPr>
-              <w:rPr>
-                <w:rFonts w:cs="Arial"/>
-                <w:b w:val="0"/>
-                <w:sz w:val="16"/>
-                <w:szCs w:val="16"/>
-                <w:u w:val="single"/>
-              </w:rPr>
-            </w:pPr>
-            <w:hyperlink r:id="rId22" w:history="1">
+            <w:hyperlink r:id="rId21" w:history="1">
               <w:r>
                 <w:rPr>
                   <w:rStyle w:val="Hyperlink"/>
@@ -5585,7 +5382,7 @@
                 <w:u w:val="single"/>
               </w:rPr>
             </w:pPr>
-            <w:hyperlink r:id="rId23" w:history="1">
+            <w:hyperlink r:id="rId22" w:history="1">
               <w:r>
                 <w:rPr>
                   <w:rStyle w:val="Hyperlink"/>
@@ -5790,7 +5587,7 @@
                 <w:u w:val="single"/>
               </w:rPr>
             </w:pPr>
-            <w:hyperlink r:id="rId24" w:history="1">
+            <w:hyperlink r:id="rId23" w:history="1">
               <w:r>
                 <w:rPr>
                   <w:rStyle w:val="Hyperlink"/>
@@ -5982,7 +5779,7 @@
     </w:tbl>
     <w:p/>
     <w:sectPr>
-      <w:headerReference w:type="default" r:id="rId25"/>
+      <w:headerReference w:type="default" r:id="rId24"/>
       <w:pgSz w:w="16838" w:h="11906" w:orient="landscape"/>
       <w:pgMar w:top="1440" w:right="1440" w:bottom="1440" w:left="1440" w:header="708" w:footer="708" w:gutter="0"/>
       <w:cols w:space="708"/>
@@ -6088,7 +5885,7 @@
       <w:rPr>
         <w:noProof/>
       </w:rPr>
-      <w:t>10</w:t>
+      <w:t>4</w:t>
     </w:r>
     <w:r>
       <w:fldChar w:fldCharType="end"/>
@@ -6956,6 +6753,119 @@
       </w:rPr>
     </w:lvl>
   </w:abstractNum>
+  <w:abstractNum w:abstractNumId="5">
+    <w:nsid w:val="57C14C0D"/>
+    <w:multiLevelType w:val="hybridMultilevel"/>
+    <w:tmpl w:val="B33A69E2"/>
+    <w:lvl w:ilvl="0" w:tplc="0C090001">
+      <w:start w:val="1"/>
+      <w:numFmt w:val="bullet"/>
+      <w:lvlText w:val=""/>
+      <w:lvlJc w:val="left"/>
+      <w:pPr>
+        <w:ind w:left="947" w:hanging="360"/>
+      </w:pPr>
+      <w:rPr>
+        <w:rFonts w:ascii="Symbol" w:hAnsi="Symbol" w:hint="default"/>
+      </w:rPr>
+    </w:lvl>
+    <w:lvl w:ilvl="1" w:tplc="0C090003" w:tentative="1">
+      <w:start w:val="1"/>
+      <w:numFmt w:val="bullet"/>
+      <w:lvlText w:val="o"/>
+      <w:lvlJc w:val="left"/>
+      <w:pPr>
+        <w:ind w:left="1667" w:hanging="360"/>
+      </w:pPr>
+      <w:rPr>
+        <w:rFonts w:ascii="Courier New" w:hAnsi="Courier New" w:cs="Courier New" w:hint="default"/>
+      </w:rPr>
+    </w:lvl>
+    <w:lvl w:ilvl="2" w:tplc="0C090005" w:tentative="1">
+      <w:start w:val="1"/>
+      <w:numFmt w:val="bullet"/>
+      <w:lvlText w:val=""/>
+      <w:lvlJc w:val="left"/>
+      <w:pPr>
+        <w:ind w:left="2387" w:hanging="360"/>
+      </w:pPr>
+      <w:rPr>
+        <w:rFonts w:ascii="Wingdings" w:hAnsi="Wingdings" w:hint="default"/>
+      </w:rPr>
+    </w:lvl>
+    <w:lvl w:ilvl="3" w:tplc="0C090001" w:tentative="1">
+      <w:start w:val="1"/>
+      <w:numFmt w:val="bullet"/>
+      <w:lvlText w:val=""/>
+      <w:lvlJc w:val="left"/>
+      <w:pPr>
+        <w:ind w:left="3107" w:hanging="360"/>
+      </w:pPr>
+      <w:rPr>
+        <w:rFonts w:ascii="Symbol" w:hAnsi="Symbol" w:hint="default"/>
+      </w:rPr>
+    </w:lvl>
+    <w:lvl w:ilvl="4" w:tplc="0C090003" w:tentative="1">
+      <w:start w:val="1"/>
+      <w:numFmt w:val="bullet"/>
+      <w:lvlText w:val="o"/>
+      <w:lvlJc w:val="left"/>
+      <w:pPr>
+        <w:ind w:left="3827" w:hanging="360"/>
+      </w:pPr>
+      <w:rPr>
+        <w:rFonts w:ascii="Courier New" w:hAnsi="Courier New" w:cs="Courier New" w:hint="default"/>
+      </w:rPr>
+    </w:lvl>
+    <w:lvl w:ilvl="5" w:tplc="0C090005" w:tentative="1">
+      <w:start w:val="1"/>
+      <w:numFmt w:val="bullet"/>
+      <w:lvlText w:val=""/>
+      <w:lvlJc w:val="left"/>
+      <w:pPr>
+        <w:ind w:left="4547" w:hanging="360"/>
+      </w:pPr>
+      <w:rPr>
+        <w:rFonts w:ascii="Wingdings" w:hAnsi="Wingdings" w:hint="default"/>
+      </w:rPr>
+    </w:lvl>
+    <w:lvl w:ilvl="6" w:tplc="0C090001" w:tentative="1">
+      <w:start w:val="1"/>
+      <w:numFmt w:val="bullet"/>
+      <w:lvlText w:val=""/>
+      <w:lvlJc w:val="left"/>
+      <w:pPr>
+        <w:ind w:left="5267" w:hanging="360"/>
+      </w:pPr>
+      <w:rPr>
+        <w:rFonts w:ascii="Symbol" w:hAnsi="Symbol" w:hint="default"/>
+      </w:rPr>
+    </w:lvl>
+    <w:lvl w:ilvl="7" w:tplc="0C090003" w:tentative="1">
+      <w:start w:val="1"/>
+      <w:numFmt w:val="bullet"/>
+      <w:lvlText w:val="o"/>
+      <w:lvlJc w:val="left"/>
+      <w:pPr>
+        <w:ind w:left="5987" w:hanging="360"/>
+      </w:pPr>
+      <w:rPr>
+        <w:rFonts w:ascii="Courier New" w:hAnsi="Courier New" w:cs="Courier New" w:hint="default"/>
+      </w:rPr>
+    </w:lvl>
+    <w:lvl w:ilvl="8" w:tplc="0C090005" w:tentative="1">
+      <w:start w:val="1"/>
+      <w:numFmt w:val="bullet"/>
+      <w:lvlText w:val=""/>
+      <w:lvlJc w:val="left"/>
+      <w:pPr>
+        <w:ind w:left="6707" w:hanging="360"/>
+      </w:pPr>
+      <w:rPr>
+        <w:rFonts w:ascii="Wingdings" w:hAnsi="Wingdings" w:hint="default"/>
+      </w:rPr>
+    </w:lvl>
+  </w:abstractNum>
   <w:num w:numId="1">
     <w:abstractNumId w:val="1"/>
   </w:num>
@@ -6973,6 +6883,9 @@
   </w:num>
   <w:num w:numId="5">
     <w:abstractNumId w:val="4"/>
+  </w:num>
+  <w:num w:numId="6">
+    <w:abstractNumId w:val="5"/>
   </w:num>
   <w:numIdMacAtCleanup w:val="4"/>
 </w:numbering>
@@ -10392,7 +10305,7 @@
 </file>
 
 <file path=customXml/itemProps1.xml><?xml version="1.0" encoding="utf-8"?>
-<ds:datastoreItem xmlns:ds="http://schemas.openxmlformats.org/officeDocument/2006/customXml" ds:itemID="{22C386AE-79F9-4DBE-852A-19FF930D2635}">
+<ds:datastoreItem xmlns:ds="http://schemas.openxmlformats.org/officeDocument/2006/customXml" ds:itemID="{E9E6989A-57A4-46FB-9D63-E34CD71882C9}">
   <ds:schemaRefs>
     <ds:schemaRef ds:uri="http://schemas.openxmlformats.org/officeDocument/2006/bibliography"/>
   </ds:schemaRefs>

</xml_diff>